<commit_message>
service example little fix
</commit_message>
<xml_diff>
--- a/word_templates/sluzhebka/example_service.docx
+++ b/word_templates/sluzhebka/example_service.docx
@@ -1111,6 +1111,14 @@
       </w:r>
       <w:r>
         <w:rPr>
+          <w:sz w:val="28"/>
+          <w:szCs w:val="28"/>
+          <w:lang w:val="en-US"/>
+        </w:rPr>
+        <w:t xml:space="preserve"> </w:t>
+      </w:r>
+      <w:r>
+        <w:rPr>
           <w:color w:val="000000"/>
           <w:sz w:val="28"/>
           <w:szCs w:val="28"/>
@@ -1250,15 +1258,14 @@
         <w:rPr>
           <w:sz w:val="24"/>
         </w:rPr>
-        <w:t>СОГЛАСОВАНО.</w:t>
-      </w:r>
-    </w:p>
-    <w:p>
-      <w:pPr>
+        <w:t>СОГЛАСОВАНО</w:t>
+      </w:r>
+      <w:r>
         <w:rPr>
           <w:sz w:val="24"/>
         </w:rPr>
-      </w:pPr>
+        <w:t>:</w:t>
+      </w:r>
     </w:p>
     <w:p>
       <w:pPr>
@@ -1266,16 +1273,29 @@
           <w:sz w:val="24"/>
         </w:rPr>
       </w:pPr>
-      <w:r>
+    </w:p>
+    <w:p>
+      <w:pPr>
         <w:rPr>
           <w:sz w:val="24"/>
         </w:rPr>
+      </w:pPr>
+      <w:r>
+        <w:rPr>
+          <w:sz w:val="24"/>
+        </w:rPr>
         <w:t>______________</w:t>
       </w:r>
       <w:r>
         <w:rPr>
           <w:sz w:val="24"/>
         </w:rPr>
+        <w:t xml:space="preserve"> </w:t>
+      </w:r>
+      <w:r>
+        <w:rPr>
+          <w:sz w:val="24"/>
+        </w:rPr>
         <w:t xml:space="preserve">М.Ю. </w:t>
       </w:r>
       <w:proofErr w:type="spellStart"/>
@@ -1313,7 +1333,19 @@
         <w:rPr>
           <w:sz w:val="24"/>
         </w:rPr>
-        <w:t>______________А.В. Иванов</w:t>
+        <w:t>______________</w:t>
+      </w:r>
+      <w:r>
+        <w:rPr>
+          <w:sz w:val="24"/>
+        </w:rPr>
+        <w:t xml:space="preserve"> </w:t>
+      </w:r>
+      <w:r>
+        <w:rPr>
+          <w:sz w:val="24"/>
+        </w:rPr>
+        <w:t>А.В. Иванов</w:t>
       </w:r>
     </w:p>
     <w:p>

</xml_diff>